<commit_message>
completed workshop and tutorial 11
</commit_message>
<xml_diff>
--- a/tutorials/SOYAMBAJGAIN_2358512_tutorial-w11.docx
+++ b/tutorials/SOYAMBAJGAIN_2358512_tutorial-w11.docx
@@ -1,6 +1,6 @@
 
 <file path=word/document.xml><?xml version="1.0" encoding="utf-8"?>
-<w:document xmlns:wpc="http://schemas.microsoft.com/office/word/2010/wordprocessingCanvas" xmlns:cx="http://schemas.microsoft.com/office/drawing/2014/chartex" xmlns:cx1="http://schemas.microsoft.com/office/drawing/2015/9/8/chartex" xmlns:cx2="http://schemas.microsoft.com/office/drawing/2015/10/21/chartex" xmlns:cx3="http://schemas.microsoft.com/office/drawing/2016/5/9/chartex" xmlns:cx4="http://schemas.microsoft.com/office/drawing/2016/5/10/chartex" xmlns:cx5="http://schemas.microsoft.com/office/drawing/2016/5/11/chartex" xmlns:cx6="http://schemas.microsoft.com/office/drawing/2016/5/12/chartex" xmlns:cx7="http://schemas.microsoft.com/office/drawing/2016/5/13/chartex" xmlns:cx8="http://schemas.microsoft.com/office/drawing/2016/5/14/chartex" xmlns:mc="http://schemas.openxmlformats.org/markup-compatibility/2006" xmlns:aink="http://schemas.microsoft.com/office/drawing/2016/ink" xmlns:am3d="http://schemas.microsoft.com/office/drawing/2017/model3d" xmlns:o="urn:schemas-microsoft-com:office:office" xmlns:oel="http://schemas.microsoft.com/office/2019/extlst" xmlns:r="http://schemas.openxmlformats.org/officeDocument/2006/relationships" xmlns:m="http://schemas.openxmlformats.org/officeDocument/2006/math" xmlns:v="urn:schemas-microsoft-com:vml" xmlns:wp14="http://schemas.microsoft.com/office/word/2010/wordprocessingDrawing" xmlns:wp="http://schemas.openxmlformats.org/drawingml/2006/wordprocessingDrawing" xmlns:w10="urn:schemas-microsoft-com:office:word" xmlns:w="http://schemas.openxmlformats.org/wordprocessingml/2006/main" xmlns:w14="http://schemas.microsoft.com/office/word/2010/wordml" xmlns:w15="http://schemas.microsoft.com/office/word/2012/wordml" xmlns:w16cex="http://schemas.microsoft.com/office/word/2018/wordml/cex" xmlns:w16cid="http://schemas.microsoft.com/office/word/2016/wordml/cid" xmlns:w16="http://schemas.microsoft.com/office/word/2018/wordml" xmlns:w16du="http://schemas.microsoft.com/office/word/2023/wordml/word16du" xmlns:w16sdtdh="http://schemas.microsoft.com/office/word/2020/wordml/sdtdatahash" xmlns:w16se="http://schemas.microsoft.com/office/word/2015/wordml/symex" xmlns:wpg="http://schemas.microsoft.com/office/word/2010/wordprocessingGroup" xmlns:wpi="http://schemas.microsoft.com/office/word/2010/wordprocessingInk" xmlns:wne="http://schemas.microsoft.com/office/word/2006/wordml" xmlns:wps="http://schemas.microsoft.com/office/word/2010/wordprocessingShape" mc:Ignorable="w14 w15 w16se w16cid w16 w16cex w16sdtdh wp14">
+<w:document xmlns:wpc="http://schemas.microsoft.com/office/word/2010/wordprocessingCanvas" xmlns:mc="http://schemas.openxmlformats.org/markup-compatibility/2006" xmlns:o="urn:schemas-microsoft-com:office:office" xmlns:r="http://schemas.openxmlformats.org/officeDocument/2006/relationships" xmlns:m="http://schemas.openxmlformats.org/officeDocument/2006/math" xmlns:v="urn:schemas-microsoft-com:vml" xmlns:wp14="http://schemas.microsoft.com/office/word/2010/wordprocessingDrawing" xmlns:wp="http://schemas.openxmlformats.org/drawingml/2006/wordprocessingDrawing" xmlns:w10="urn:schemas-microsoft-com:office:word" xmlns:w="http://schemas.openxmlformats.org/wordprocessingml/2006/main" xmlns:w14="http://schemas.microsoft.com/office/word/2010/wordml" xmlns:w15="http://schemas.microsoft.com/office/word/2012/wordml" xmlns:wpg="http://schemas.microsoft.com/office/word/2010/wordprocessingGroup" xmlns:wpi="http://schemas.microsoft.com/office/word/2010/wordprocessingInk" xmlns:wne="http://schemas.microsoft.com/office/word/2006/wordml" xmlns:wps="http://schemas.microsoft.com/office/word/2010/wordprocessingShape" mc:Ignorable="w14 w15 wp14">
   <w:body>
     <w:p>
       <w:pPr>
@@ -129,18 +129,21 @@
     <w:tbl>
       <w:tblPr>
         <w:tblStyle w:val="TableGrid"/>
-        <w:tblW w:w="0" w:type="auto"/>
+        <w:tblW w:w="8801" w:type="dxa"/>
         <w:tblInd w:w="720" w:type="dxa"/>
         <w:tblLook w:val="04A0" w:firstRow="1" w:lastRow="0" w:firstColumn="1" w:lastColumn="0" w:noHBand="0" w:noVBand="1"/>
       </w:tblPr>
       <w:tblGrid>
-        <w:gridCol w:w="4279"/>
-        <w:gridCol w:w="4351"/>
+        <w:gridCol w:w="4364"/>
+        <w:gridCol w:w="4437"/>
       </w:tblGrid>
       <w:tr>
+        <w:trPr>
+          <w:trHeight w:val="957"/>
+        </w:trPr>
         <w:tc>
           <w:tcPr>
-            <w:tcW w:w="4675" w:type="dxa"/>
+            <w:tcW w:w="4364" w:type="dxa"/>
           </w:tcPr>
           <w:p>
             <w:pPr>
@@ -163,7 +166,7 @@
         </w:tc>
         <w:tc>
           <w:tcPr>
-            <w:tcW w:w="4675" w:type="dxa"/>
+            <w:tcW w:w="4437" w:type="dxa"/>
           </w:tcPr>
           <w:p>
             <w:pPr>
@@ -186,9 +189,12 @@
         </w:tc>
       </w:tr>
       <w:tr>
+        <w:trPr>
+          <w:trHeight w:val="1218"/>
+        </w:trPr>
         <w:tc>
           <w:tcPr>
-            <w:tcW w:w="4675" w:type="dxa"/>
+            <w:tcW w:w="4364" w:type="dxa"/>
           </w:tcPr>
           <w:p>
             <w:pPr>
@@ -204,7 +210,7 @@
         </w:tc>
         <w:tc>
           <w:tcPr>
-            <w:tcW w:w="4675" w:type="dxa"/>
+            <w:tcW w:w="4437" w:type="dxa"/>
           </w:tcPr>
           <w:p>
             <w:pPr>
@@ -220,9 +226,12 @@
         </w:tc>
       </w:tr>
       <w:tr>
+        <w:trPr>
+          <w:trHeight w:val="1173"/>
+        </w:trPr>
         <w:tc>
           <w:tcPr>
-            <w:tcW w:w="4675" w:type="dxa"/>
+            <w:tcW w:w="4364" w:type="dxa"/>
           </w:tcPr>
           <w:p>
             <w:pPr>
@@ -238,7 +247,7 @@
         </w:tc>
         <w:tc>
           <w:tcPr>
-            <w:tcW w:w="4675" w:type="dxa"/>
+            <w:tcW w:w="4437" w:type="dxa"/>
           </w:tcPr>
           <w:p>
             <w:pPr>
@@ -295,16 +304,7 @@
           <w:szCs w:val="36"/>
           <w:highlight w:val="white"/>
         </w:rPr>
-        <w:t xml:space="preserve"> </w:t>
-      </w:r>
-      <w:r>
-        <w:rPr>
-          <w:rFonts w:ascii="Times New Roman" w:eastAsia="Times New Roman" w:hAnsi="Times New Roman" w:cs="Times New Roman"/>
-          <w:sz w:val="36"/>
-          <w:szCs w:val="36"/>
-          <w:highlight w:val="white"/>
-        </w:rPr>
-        <w:t>Write short notes on:</w:t>
+        <w:t xml:space="preserve"> Write short notes on:</w:t>
       </w:r>
     </w:p>
     <w:p>
@@ -378,9 +378,27 @@
           <w:sz w:val="36"/>
           <w:szCs w:val="36"/>
         </w:rPr>
-        <w:t xml:space="preserve">The database management system is an application which manages the database. A wide range of commercial databases, such </w:t>
+        <w:t>The database management system is an application which manages the database. A wide range of commercial databases, such as:</w:t>
+      </w:r>
+      <w:r>
+        <w:rPr>
+          <w:rFonts w:ascii="Times New Roman" w:eastAsia="Times New Roman" w:hAnsi="Times New Roman" w:cs="Times New Roman"/>
+          <w:color w:val="000000"/>
+          <w:sz w:val="36"/>
+          <w:szCs w:val="36"/>
+        </w:rPr>
+        <w:t xml:space="preserve"> </w:t>
       </w:r>
       <w:proofErr w:type="spellStart"/>
+      <w:r>
+        <w:rPr>
+          <w:rFonts w:ascii="Times New Roman" w:eastAsia="Times New Roman" w:hAnsi="Times New Roman" w:cs="Times New Roman"/>
+          <w:color w:val="000000"/>
+          <w:sz w:val="36"/>
+          <w:szCs w:val="36"/>
+        </w:rPr>
+        <w:t>MySQL</w:t>
+      </w:r>
       <w:proofErr w:type="gramStart"/>
       <w:r>
         <w:rPr>
@@ -389,8 +407,9 @@
           <w:sz w:val="36"/>
           <w:szCs w:val="36"/>
         </w:rPr>
-        <w:t>as:MySQL</w:t>
-      </w:r>
+        <w:t>,Oracle</w:t>
+      </w:r>
+      <w:proofErr w:type="spellEnd"/>
       <w:proofErr w:type="gramEnd"/>
       <w:r>
         <w:rPr>
@@ -399,17 +418,27 @@
           <w:sz w:val="36"/>
           <w:szCs w:val="36"/>
         </w:rPr>
-        <w:t>,Oracle</w:t>
-      </w:r>
-      <w:proofErr w:type="spellEnd"/>
-      <w:r>
-        <w:rPr>
-          <w:rFonts w:ascii="Times New Roman" w:eastAsia="Times New Roman" w:hAnsi="Times New Roman" w:cs="Times New Roman"/>
-          <w:color w:val="000000"/>
-          <w:sz w:val="36"/>
-          <w:szCs w:val="36"/>
-        </w:rPr>
-        <w:t xml:space="preserve"> etc. are in use by a variety of applications. DBMSs provide an interface to perform a variety of operations, like database creation, store data in databases, update information, create tables and much more. It's meant to protect and secure the database. It also ensures data consistency in case of more than one user.</w:t>
+        <w:t xml:space="preserve"> etc. are in use by a variety of applications. DBMSs provide an interface to perform a variety of operations, like database creation, store data in databases, update information, </w:t>
+      </w:r>
+      <w:proofErr w:type="gramStart"/>
+      <w:r>
+        <w:rPr>
+          <w:rFonts w:ascii="Times New Roman" w:eastAsia="Times New Roman" w:hAnsi="Times New Roman" w:cs="Times New Roman"/>
+          <w:color w:val="000000"/>
+          <w:sz w:val="36"/>
+          <w:szCs w:val="36"/>
+        </w:rPr>
+        <w:t>create</w:t>
+      </w:r>
+      <w:proofErr w:type="gramEnd"/>
+      <w:r>
+        <w:rPr>
+          <w:rFonts w:ascii="Times New Roman" w:eastAsia="Times New Roman" w:hAnsi="Times New Roman" w:cs="Times New Roman"/>
+          <w:color w:val="000000"/>
+          <w:sz w:val="36"/>
+          <w:szCs w:val="36"/>
+        </w:rPr>
+        <w:t xml:space="preserve"> tables and much more. It's meant to protect and secure the database. It also ensures data consistency in case of more than one user.</w:t>
       </w:r>
     </w:p>
     <w:p>
@@ -493,27 +522,7 @@
           <w:sz w:val="36"/>
           <w:szCs w:val="36"/>
         </w:rPr>
-        <w:t xml:space="preserve">SQL stands for Structured Query Language, which is a computer language that stores, </w:t>
-      </w:r>
-      <w:proofErr w:type="gramStart"/>
-      <w:r>
-        <w:rPr>
-          <w:rFonts w:ascii="Times New Roman" w:eastAsia="Times New Roman" w:hAnsi="Times New Roman" w:cs="Times New Roman"/>
-          <w:color w:val="000000"/>
-          <w:sz w:val="36"/>
-          <w:szCs w:val="36"/>
-        </w:rPr>
-        <w:t>manipulates</w:t>
-      </w:r>
-      <w:proofErr w:type="gramEnd"/>
-      <w:r>
-        <w:rPr>
-          <w:rFonts w:ascii="Times New Roman" w:eastAsia="Times New Roman" w:hAnsi="Times New Roman" w:cs="Times New Roman"/>
-          <w:color w:val="000000"/>
-          <w:sz w:val="36"/>
-          <w:szCs w:val="36"/>
-        </w:rPr>
-        <w:t xml:space="preserve"> and retrieves data stored in the relational database. The SQL specification was developed by IBM computer scientists in the 1970s, becoming a standard of U.S. National Standards InstituteANSIn1986 and </w:t>
+        <w:t xml:space="preserve">SQL stands for Structured Query Language, which is a computer language that stores, manipulates and retrieves data stored in the relational database. The </w:t>
       </w:r>
       <w:r>
         <w:rPr>
@@ -523,7 +532,7 @@
           <w:szCs w:val="36"/>
         </w:rPr>
         <w:lastRenderedPageBreak/>
-        <w:t xml:space="preserve">International Organization for </w:t>
+        <w:t xml:space="preserve">SQL specification was developed by IBM computer scientists in the 1970s, becoming a standard of U.S. National Standards InstituteANSIn1986 and International Organization for </w:t>
       </w:r>
       <w:proofErr w:type="spellStart"/>
       <w:r>
@@ -644,25 +653,7 @@
           <w:sz w:val="36"/>
           <w:szCs w:val="36"/>
         </w:rPr>
-        <w:t xml:space="preserve">Files are more closely related to an </w:t>
-      </w:r>
-      <w:r>
-        <w:rPr>
-          <w:rFonts w:ascii="Times New Roman" w:eastAsia="Times New Roman" w:hAnsi="Times New Roman" w:cs="Times New Roman"/>
-          <w:color w:val="000000"/>
-          <w:sz w:val="36"/>
-          <w:szCs w:val="36"/>
-        </w:rPr>
-        <w:t>operating system and</w:t>
-      </w:r>
-      <w:r>
-        <w:rPr>
-          <w:rFonts w:ascii="Times New Roman" w:eastAsia="Times New Roman" w:hAnsi="Times New Roman" w:cs="Times New Roman"/>
-          <w:color w:val="000000"/>
-          <w:sz w:val="36"/>
-          <w:szCs w:val="36"/>
-        </w:rPr>
-        <w:t xml:space="preserve"> shipped as part of a specific operating system.</w:t>
+        <w:t>Files are more closely related to an operating system and shipped as part of a specific operating system.</w:t>
       </w:r>
     </w:p>
     <w:p>
@@ -750,6 +741,10 @@
         </w:rPr>
       </w:pPr>
       <w:r>
+        <w:rPr>
+          <w:noProof/>
+          <w:lang w:val="en-US"/>
+        </w:rPr>
         <w:drawing>
           <wp:inline distT="0" distB="0" distL="0" distR="0" wp14:anchorId="1BCC9015" wp14:editId="11C042BC">
             <wp:extent cx="3829584" cy="3867690"/>
@@ -813,20 +808,8 @@
           <w:szCs w:val="36"/>
           <w:highlight w:val="white"/>
         </w:rPr>
-        <w:t xml:space="preserve">Create a database named </w:t>
-      </w:r>
-      <w:proofErr w:type="gramStart"/>
-      <w:r>
-        <w:rPr>
-          <w:rFonts w:ascii="Times New Roman" w:eastAsia="Times New Roman" w:hAnsi="Times New Roman" w:cs="Times New Roman"/>
-          <w:color w:val="000000"/>
-          <w:sz w:val="36"/>
-          <w:szCs w:val="36"/>
-          <w:highlight w:val="white"/>
-        </w:rPr>
-        <w:t>HCK</w:t>
-      </w:r>
-      <w:proofErr w:type="gramEnd"/>
+        <w:t>Create a database named HCK</w:t>
+      </w:r>
     </w:p>
     <w:p>
       <w:pPr>
@@ -844,6 +827,10 @@
         </w:rPr>
       </w:pPr>
       <w:r>
+        <w:rPr>
+          <w:noProof/>
+          <w:lang w:val="en-US"/>
+        </w:rPr>
         <w:lastRenderedPageBreak/>
         <w:drawing>
           <wp:inline distT="0" distB="0" distL="0" distR="0" wp14:anchorId="32D795E2" wp14:editId="139DDE43">
@@ -927,6 +914,10 @@
         </w:rPr>
       </w:pPr>
       <w:r>
+        <w:rPr>
+          <w:noProof/>
+          <w:lang w:val="en-US"/>
+        </w:rPr>
         <w:lastRenderedPageBreak/>
         <w:drawing>
           <wp:inline distT="0" distB="0" distL="0" distR="0" wp14:anchorId="6EB756C1" wp14:editId="0885A238">
@@ -1054,6 +1045,10 @@
         </w:rPr>
       </w:pPr>
       <w:r>
+        <w:rPr>
+          <w:noProof/>
+          <w:lang w:val="en-US"/>
+        </w:rPr>
         <w:drawing>
           <wp:inline distT="0" distB="0" distL="0" distR="0" wp14:anchorId="20B10582" wp14:editId="526FDF05">
             <wp:extent cx="5943600" cy="3137535"/>
@@ -1107,6 +1102,10 @@
         </w:rPr>
       </w:pPr>
       <w:r>
+        <w:rPr>
+          <w:noProof/>
+          <w:lang w:val="en-US"/>
+        </w:rPr>
         <w:lastRenderedPageBreak/>
         <w:drawing>
           <wp:inline distT="0" distB="0" distL="0" distR="0" wp14:anchorId="1E244DD2" wp14:editId="2EA1F5DD">
@@ -1211,6 +1210,121 @@
           <w:highlight w:val="white"/>
         </w:rPr>
       </w:pPr>
+      <w:r>
+        <w:rPr>
+          <w:noProof/>
+          <w:lang w:val="en-US"/>
+        </w:rPr>
+        <w:drawing>
+          <wp:inline distT="0" distB="0" distL="0" distR="0" wp14:anchorId="2A1A5A24" wp14:editId="338DC82C">
+            <wp:extent cx="5943600" cy="927735"/>
+            <wp:effectExtent l="0" t="0" r="0" b="5715"/>
+            <wp:docPr id="1" name="Picture 1"/>
+            <wp:cNvGraphicFramePr>
+              <a:graphicFrameLocks xmlns:a="http://schemas.openxmlformats.org/drawingml/2006/main" noChangeAspect="1"/>
+            </wp:cNvGraphicFramePr>
+            <a:graphic xmlns:a="http://schemas.openxmlformats.org/drawingml/2006/main">
+              <a:graphicData uri="http://schemas.openxmlformats.org/drawingml/2006/picture">
+                <pic:pic xmlns:pic="http://schemas.openxmlformats.org/drawingml/2006/picture">
+                  <pic:nvPicPr>
+                    <pic:cNvPr id="1" name=""/>
+                    <pic:cNvPicPr/>
+                  </pic:nvPicPr>
+                  <pic:blipFill>
+                    <a:blip r:embed="rId12"/>
+                    <a:stretch>
+                      <a:fillRect/>
+                    </a:stretch>
+                  </pic:blipFill>
+                  <pic:spPr>
+                    <a:xfrm>
+                      <a:off x="0" y="0"/>
+                      <a:ext cx="5943600" cy="927735"/>
+                    </a:xfrm>
+                    <a:prstGeom prst="rect">
+                      <a:avLst/>
+                    </a:prstGeom>
+                  </pic:spPr>
+                </pic:pic>
+              </a:graphicData>
+            </a:graphic>
+          </wp:inline>
+        </w:drawing>
+      </w:r>
+    </w:p>
+    <w:p>
+      <w:pPr>
+        <w:pBdr>
+          <w:top w:val="nil"/>
+          <w:left w:val="nil"/>
+          <w:bottom w:val="nil"/>
+          <w:right w:val="nil"/>
+          <w:between w:val="nil"/>
+        </w:pBdr>
+        <w:spacing w:after="0" w:line="276" w:lineRule="auto"/>
+        <w:ind w:left="720"/>
+        <w:rPr>
+          <w:highlight w:val="white"/>
+        </w:rPr>
+      </w:pPr>
+      <w:r>
+        <w:rPr>
+          <w:noProof/>
+          <w:lang w:val="en-US"/>
+        </w:rPr>
+        <w:lastRenderedPageBreak/>
+        <w:drawing>
+          <wp:inline distT="0" distB="0" distL="0" distR="0" wp14:anchorId="64FACB39" wp14:editId="3D0B847D">
+            <wp:extent cx="5943600" cy="3180080"/>
+            <wp:effectExtent l="0" t="0" r="0" b="1270"/>
+            <wp:docPr id="2" name="Picture 2"/>
+            <wp:cNvGraphicFramePr>
+              <a:graphicFrameLocks xmlns:a="http://schemas.openxmlformats.org/drawingml/2006/main" noChangeAspect="1"/>
+            </wp:cNvGraphicFramePr>
+            <a:graphic xmlns:a="http://schemas.openxmlformats.org/drawingml/2006/main">
+              <a:graphicData uri="http://schemas.openxmlformats.org/drawingml/2006/picture">
+                <pic:pic xmlns:pic="http://schemas.openxmlformats.org/drawingml/2006/picture">
+                  <pic:nvPicPr>
+                    <pic:cNvPr id="1" name=""/>
+                    <pic:cNvPicPr/>
+                  </pic:nvPicPr>
+                  <pic:blipFill>
+                    <a:blip r:embed="rId13"/>
+                    <a:stretch>
+                      <a:fillRect/>
+                    </a:stretch>
+                  </pic:blipFill>
+                  <pic:spPr>
+                    <a:xfrm>
+                      <a:off x="0" y="0"/>
+                      <a:ext cx="5943600" cy="3180080"/>
+                    </a:xfrm>
+                    <a:prstGeom prst="rect">
+                      <a:avLst/>
+                    </a:prstGeom>
+                  </pic:spPr>
+                </pic:pic>
+              </a:graphicData>
+            </a:graphic>
+          </wp:inline>
+        </w:drawing>
+      </w:r>
+    </w:p>
+    <w:p>
+      <w:pPr>
+        <w:pBdr>
+          <w:top w:val="nil"/>
+          <w:left w:val="nil"/>
+          <w:bottom w:val="nil"/>
+          <w:right w:val="nil"/>
+          <w:between w:val="nil"/>
+        </w:pBdr>
+        <w:spacing w:after="0" w:line="276" w:lineRule="auto"/>
+        <w:ind w:left="720"/>
+        <w:rPr>
+          <w:highlight w:val="white"/>
+        </w:rPr>
+      </w:pPr>
     </w:p>
     <w:p>
       <w:pPr>
@@ -1238,29 +1352,64 @@
           <w:szCs w:val="36"/>
           <w:highlight w:val="white"/>
         </w:rPr>
-        <w:t xml:space="preserve">Display </w:t>
-      </w:r>
-      <w:proofErr w:type="gramStart"/>
-      <w:r>
-        <w:rPr>
-          <w:rFonts w:ascii="Times New Roman" w:eastAsia="Times New Roman" w:hAnsi="Times New Roman" w:cs="Times New Roman"/>
-          <w:color w:val="000000"/>
-          <w:sz w:val="36"/>
-          <w:szCs w:val="36"/>
-          <w:highlight w:val="white"/>
-        </w:rPr>
-        <w:t>the all</w:t>
-      </w:r>
-      <w:proofErr w:type="gramEnd"/>
-      <w:r>
-        <w:rPr>
-          <w:rFonts w:ascii="Times New Roman" w:eastAsia="Times New Roman" w:hAnsi="Times New Roman" w:cs="Times New Roman"/>
-          <w:color w:val="000000"/>
-          <w:sz w:val="36"/>
-          <w:szCs w:val="36"/>
-          <w:highlight w:val="white"/>
-        </w:rPr>
-        <w:t xml:space="preserve"> data of the table Tutors.</w:t>
+        <w:t>Display the all data of the table Tutors.</w:t>
+      </w:r>
+    </w:p>
+    <w:p>
+      <w:pPr>
+        <w:pBdr>
+          <w:top w:val="nil"/>
+          <w:left w:val="nil"/>
+          <w:bottom w:val="nil"/>
+          <w:right w:val="nil"/>
+          <w:between w:val="nil"/>
+        </w:pBdr>
+        <w:spacing w:after="0" w:line="276" w:lineRule="auto"/>
+        <w:ind w:left="720"/>
+        <w:rPr>
+          <w:highlight w:val="white"/>
+        </w:rPr>
+      </w:pPr>
+      <w:r>
+        <w:rPr>
+          <w:noProof/>
+          <w:lang w:val="en-US"/>
+        </w:rPr>
+        <w:drawing>
+          <wp:inline distT="0" distB="0" distL="0" distR="0" wp14:anchorId="62DCD4EF" wp14:editId="00932323">
+            <wp:extent cx="5943600" cy="1309370"/>
+            <wp:effectExtent l="0" t="0" r="0" b="5080"/>
+            <wp:docPr id="3" name="Picture 3"/>
+            <wp:cNvGraphicFramePr>
+              <a:graphicFrameLocks xmlns:a="http://schemas.openxmlformats.org/drawingml/2006/main" noChangeAspect="1"/>
+            </wp:cNvGraphicFramePr>
+            <a:graphic xmlns:a="http://schemas.openxmlformats.org/drawingml/2006/main">
+              <a:graphicData uri="http://schemas.openxmlformats.org/drawingml/2006/picture">
+                <pic:pic xmlns:pic="http://schemas.openxmlformats.org/drawingml/2006/picture">
+                  <pic:nvPicPr>
+                    <pic:cNvPr id="1" name=""/>
+                    <pic:cNvPicPr/>
+                  </pic:nvPicPr>
+                  <pic:blipFill>
+                    <a:blip r:embed="rId14"/>
+                    <a:stretch>
+                      <a:fillRect/>
+                    </a:stretch>
+                  </pic:blipFill>
+                  <pic:spPr>
+                    <a:xfrm>
+                      <a:off x="0" y="0"/>
+                      <a:ext cx="5943600" cy="1309370"/>
+                    </a:xfrm>
+                    <a:prstGeom prst="rect">
+                      <a:avLst/>
+                    </a:prstGeom>
+                  </pic:spPr>
+                </pic:pic>
+              </a:graphicData>
+            </a:graphic>
+          </wp:inline>
+        </w:drawing>
       </w:r>
     </w:p>
     <w:p>
@@ -1294,6 +1443,120 @@
     </w:p>
     <w:p>
       <w:pPr>
+        <w:pBdr>
+          <w:top w:val="nil"/>
+          <w:left w:val="nil"/>
+          <w:bottom w:val="nil"/>
+          <w:right w:val="nil"/>
+          <w:between w:val="nil"/>
+        </w:pBdr>
+        <w:spacing w:after="0" w:line="276" w:lineRule="auto"/>
+        <w:ind w:left="720"/>
+        <w:rPr>
+          <w:highlight w:val="white"/>
+        </w:rPr>
+      </w:pPr>
+      <w:r>
+        <w:rPr>
+          <w:noProof/>
+          <w:lang w:val="en-US"/>
+        </w:rPr>
+        <w:drawing>
+          <wp:inline distT="0" distB="0" distL="0" distR="0" wp14:anchorId="2C847781" wp14:editId="4D755AC0">
+            <wp:extent cx="5943600" cy="982345"/>
+            <wp:effectExtent l="0" t="0" r="0" b="8255"/>
+            <wp:docPr id="4" name="Picture 4"/>
+            <wp:cNvGraphicFramePr>
+              <a:graphicFrameLocks xmlns:a="http://schemas.openxmlformats.org/drawingml/2006/main" noChangeAspect="1"/>
+            </wp:cNvGraphicFramePr>
+            <a:graphic xmlns:a="http://schemas.openxmlformats.org/drawingml/2006/main">
+              <a:graphicData uri="http://schemas.openxmlformats.org/drawingml/2006/picture">
+                <pic:pic xmlns:pic="http://schemas.openxmlformats.org/drawingml/2006/picture">
+                  <pic:nvPicPr>
+                    <pic:cNvPr id="1" name=""/>
+                    <pic:cNvPicPr/>
+                  </pic:nvPicPr>
+                  <pic:blipFill>
+                    <a:blip r:embed="rId15"/>
+                    <a:stretch>
+                      <a:fillRect/>
+                    </a:stretch>
+                  </pic:blipFill>
+                  <pic:spPr>
+                    <a:xfrm>
+                      <a:off x="0" y="0"/>
+                      <a:ext cx="5943600" cy="982345"/>
+                    </a:xfrm>
+                    <a:prstGeom prst="rect">
+                      <a:avLst/>
+                    </a:prstGeom>
+                  </pic:spPr>
+                </pic:pic>
+              </a:graphicData>
+            </a:graphic>
+          </wp:inline>
+        </w:drawing>
+      </w:r>
+    </w:p>
+    <w:p>
+      <w:pPr>
+        <w:pBdr>
+          <w:top w:val="nil"/>
+          <w:left w:val="nil"/>
+          <w:bottom w:val="nil"/>
+          <w:right w:val="nil"/>
+          <w:between w:val="nil"/>
+        </w:pBdr>
+        <w:spacing w:after="0" w:line="276" w:lineRule="auto"/>
+        <w:ind w:left="720"/>
+        <w:rPr>
+          <w:highlight w:val="white"/>
+        </w:rPr>
+      </w:pPr>
+      <w:r>
+        <w:rPr>
+          <w:noProof/>
+          <w:lang w:val="en-US"/>
+        </w:rPr>
+        <w:drawing>
+          <wp:inline distT="0" distB="0" distL="0" distR="0" wp14:anchorId="111E4E81" wp14:editId="370A01A4">
+            <wp:extent cx="5943600" cy="1002030"/>
+            <wp:effectExtent l="0" t="0" r="0" b="7620"/>
+            <wp:docPr id="5" name="Picture 5"/>
+            <wp:cNvGraphicFramePr>
+              <a:graphicFrameLocks xmlns:a="http://schemas.openxmlformats.org/drawingml/2006/main" noChangeAspect="1"/>
+            </wp:cNvGraphicFramePr>
+            <a:graphic xmlns:a="http://schemas.openxmlformats.org/drawingml/2006/main">
+              <a:graphicData uri="http://schemas.openxmlformats.org/drawingml/2006/picture">
+                <pic:pic xmlns:pic="http://schemas.openxmlformats.org/drawingml/2006/picture">
+                  <pic:nvPicPr>
+                    <pic:cNvPr id="1" name=""/>
+                    <pic:cNvPicPr/>
+                  </pic:nvPicPr>
+                  <pic:blipFill>
+                    <a:blip r:embed="rId16"/>
+                    <a:stretch>
+                      <a:fillRect/>
+                    </a:stretch>
+                  </pic:blipFill>
+                  <pic:spPr>
+                    <a:xfrm>
+                      <a:off x="0" y="0"/>
+                      <a:ext cx="5943600" cy="1002030"/>
+                    </a:xfrm>
+                    <a:prstGeom prst="rect">
+                      <a:avLst/>
+                    </a:prstGeom>
+                  </pic:spPr>
+                </pic:pic>
+              </a:graphicData>
+            </a:graphic>
+          </wp:inline>
+        </w:drawing>
+      </w:r>
+    </w:p>
+    <w:p>
+      <w:pPr>
         <w:numPr>
           <w:ilvl w:val="0"/>
           <w:numId w:val="1"/>
@@ -1336,51 +1599,250 @@
         </w:pBdr>
         <w:spacing w:after="0" w:line="276" w:lineRule="auto"/>
         <w:rPr>
-          <w:highlight w:val="white"/>
-        </w:rPr>
-      </w:pPr>
-      <w:r>
-        <w:rPr>
-          <w:rFonts w:ascii="Times New Roman" w:eastAsia="Times New Roman" w:hAnsi="Times New Roman" w:cs="Times New Roman"/>
-          <w:color w:val="000000"/>
-          <w:sz w:val="36"/>
-          <w:szCs w:val="36"/>
-          <w:highlight w:val="white"/>
-        </w:rPr>
-        <w:t>Delete a row in student using SQL command.</w:t>
-      </w:r>
-    </w:p>
-    <w:p>
-      <w:pPr>
-        <w:pBdr>
-          <w:top w:val="nil"/>
-          <w:left w:val="nil"/>
-          <w:bottom w:val="nil"/>
-          <w:right w:val="nil"/>
-          <w:between w:val="nil"/>
-        </w:pBdr>
-        <w:spacing w:after="200" w:line="276" w:lineRule="auto"/>
-        <w:ind w:left="1440"/>
-        <w:rPr>
-          <w:rFonts w:ascii="Times New Roman" w:eastAsia="Times New Roman" w:hAnsi="Times New Roman" w:cs="Times New Roman"/>
-          <w:color w:val="000000"/>
-          <w:sz w:val="36"/>
-          <w:szCs w:val="36"/>
-        </w:rPr>
-      </w:pPr>
-    </w:p>
-    <w:p>
-      <w:pPr>
+          <w:highlight w:val="yellow"/>
+        </w:rPr>
+      </w:pPr>
+      <w:r>
+        <w:rPr>
+          <w:rFonts w:ascii="Times New Roman" w:eastAsia="Times New Roman" w:hAnsi="Times New Roman" w:cs="Times New Roman"/>
+          <w:color w:val="000000"/>
+          <w:sz w:val="36"/>
+          <w:szCs w:val="36"/>
+          <w:highlight w:val="yellow"/>
+        </w:rPr>
+        <w:t xml:space="preserve">Drop </w:t>
+      </w:r>
+      <w:r>
+        <w:rPr>
+          <w:rFonts w:ascii="Times New Roman" w:eastAsia="Times New Roman" w:hAnsi="Times New Roman" w:cs="Times New Roman"/>
+          <w:color w:val="FF0000"/>
+          <w:sz w:val="36"/>
+          <w:szCs w:val="36"/>
+          <w:highlight w:val="yellow"/>
+        </w:rPr>
+        <w:t>TABLE</w:t>
+      </w:r>
+      <w:r>
+        <w:rPr>
+          <w:rFonts w:ascii="Times New Roman" w:eastAsia="Times New Roman" w:hAnsi="Times New Roman" w:cs="Times New Roman"/>
+          <w:color w:val="000000"/>
+          <w:sz w:val="36"/>
+          <w:szCs w:val="36"/>
+          <w:highlight w:val="yellow"/>
+        </w:rPr>
+        <w:t xml:space="preserve"> Parents using SQL command.</w:t>
+      </w:r>
+    </w:p>
+    <w:p>
+      <w:pPr>
+        <w:pBdr>
+          <w:top w:val="nil"/>
+          <w:left w:val="nil"/>
+          <w:bottom w:val="nil"/>
+          <w:right w:val="nil"/>
+          <w:between w:val="nil"/>
+        </w:pBdr>
+        <w:spacing w:after="0" w:line="276" w:lineRule="auto"/>
+        <w:ind w:left="720"/>
+        <w:rPr>
+          <w:highlight w:val="yellow"/>
+        </w:rPr>
+      </w:pPr>
+      <w:r>
+        <w:rPr>
+          <w:rFonts w:ascii="Times New Roman" w:eastAsia="Times New Roman" w:hAnsi="Times New Roman" w:cs="Times New Roman"/>
+          <w:color w:val="000000"/>
+          <w:sz w:val="36"/>
+          <w:szCs w:val="36"/>
+          <w:highlight w:val="yellow"/>
+        </w:rPr>
+        <w:lastRenderedPageBreak/>
+        <w:t>There was no column named “parents” so I considered that the question meant TABLE, not column. So, I dropped the table “parents”.</w:t>
+      </w:r>
+      <w:bookmarkStart w:id="0" w:name="_GoBack"/>
+      <w:bookmarkEnd w:id="0"/>
+    </w:p>
+    <w:p>
+      <w:pPr>
+        <w:ind w:left="720"/>
+        <w:rPr>
+          <w:highlight w:val="yellow"/>
+        </w:rPr>
+      </w:pPr>
+      <w:r>
+        <w:rPr>
+          <w:noProof/>
+          <w:lang w:val="en-US"/>
+        </w:rPr>
+        <w:drawing>
+          <wp:inline distT="0" distB="0" distL="0" distR="0" wp14:anchorId="4170DC71" wp14:editId="21C5B484">
+            <wp:extent cx="4401164" cy="2553056"/>
+            <wp:effectExtent l="0" t="0" r="0" b="0"/>
+            <wp:docPr id="6" name="Picture 6"/>
+            <wp:cNvGraphicFramePr>
+              <a:graphicFrameLocks xmlns:a="http://schemas.openxmlformats.org/drawingml/2006/main" noChangeAspect="1"/>
+            </wp:cNvGraphicFramePr>
+            <a:graphic xmlns:a="http://schemas.openxmlformats.org/drawingml/2006/main">
+              <a:graphicData uri="http://schemas.openxmlformats.org/drawingml/2006/picture">
+                <pic:pic xmlns:pic="http://schemas.openxmlformats.org/drawingml/2006/picture">
+                  <pic:nvPicPr>
+                    <pic:cNvPr id="1" name=""/>
+                    <pic:cNvPicPr/>
+                  </pic:nvPicPr>
+                  <pic:blipFill>
+                    <a:blip r:embed="rId17"/>
+                    <a:stretch>
+                      <a:fillRect/>
+                    </a:stretch>
+                  </pic:blipFill>
+                  <pic:spPr>
+                    <a:xfrm>
+                      <a:off x="0" y="0"/>
+                      <a:ext cx="4401164" cy="2553056"/>
+                    </a:xfrm>
+                    <a:prstGeom prst="rect">
+                      <a:avLst/>
+                    </a:prstGeom>
+                  </pic:spPr>
+                </pic:pic>
+              </a:graphicData>
+            </a:graphic>
+          </wp:inline>
+        </w:drawing>
+      </w:r>
+    </w:p>
+    <w:p>
+      <w:pPr>
+        <w:pBdr>
+          <w:top w:val="nil"/>
+          <w:left w:val="nil"/>
+          <w:bottom w:val="nil"/>
+          <w:right w:val="nil"/>
+          <w:between w:val="nil"/>
+        </w:pBdr>
+        <w:spacing w:after="0" w:line="276" w:lineRule="auto"/>
+        <w:ind w:left="720"/>
+        <w:rPr>
+          <w:rFonts w:ascii="Times New Roman" w:eastAsia="Times New Roman" w:hAnsi="Times New Roman" w:cs="Times New Roman"/>
+          <w:color w:val="000000"/>
+          <w:sz w:val="36"/>
+          <w:szCs w:val="36"/>
+          <w:highlight w:val="white"/>
+        </w:rPr>
+      </w:pPr>
+    </w:p>
+    <w:p>
+      <w:pPr>
+        <w:pBdr>
+          <w:top w:val="nil"/>
+          <w:left w:val="nil"/>
+          <w:bottom w:val="nil"/>
+          <w:right w:val="nil"/>
+          <w:between w:val="nil"/>
+        </w:pBdr>
+        <w:spacing w:after="0" w:line="276" w:lineRule="auto"/>
+        <w:ind w:left="720"/>
+        <w:rPr>
+          <w:highlight w:val="white"/>
+        </w:rPr>
+      </w:pPr>
+    </w:p>
+    <w:p>
+      <w:pPr>
+        <w:numPr>
+          <w:ilvl w:val="0"/>
+          <w:numId w:val="1"/>
+        </w:numPr>
+        <w:pBdr>
+          <w:top w:val="nil"/>
+          <w:left w:val="nil"/>
+          <w:bottom w:val="nil"/>
+          <w:right w:val="nil"/>
+          <w:between w:val="nil"/>
+        </w:pBdr>
+        <w:spacing w:after="0" w:line="276" w:lineRule="auto"/>
         <w:rPr>
           <w:rFonts w:ascii="Times New Roman" w:eastAsia="Times New Roman" w:hAnsi="Times New Roman" w:cs="Times New Roman"/>
           <w:sz w:val="28"/>
           <w:szCs w:val="28"/>
         </w:rPr>
       </w:pPr>
+      <w:r>
+        <w:rPr>
+          <w:rFonts w:ascii="Times New Roman" w:eastAsia="Times New Roman" w:hAnsi="Times New Roman" w:cs="Times New Roman"/>
+          <w:color w:val="000000"/>
+          <w:sz w:val="36"/>
+          <w:szCs w:val="36"/>
+          <w:highlight w:val="white"/>
+        </w:rPr>
+        <w:t>Delete a row in student using SQL command.</w:t>
+      </w:r>
+    </w:p>
+    <w:p>
+      <w:pPr>
+        <w:pBdr>
+          <w:top w:val="nil"/>
+          <w:left w:val="nil"/>
+          <w:bottom w:val="nil"/>
+          <w:right w:val="nil"/>
+          <w:between w:val="nil"/>
+        </w:pBdr>
+        <w:spacing w:after="0" w:line="276" w:lineRule="auto"/>
+        <w:ind w:left="720"/>
+        <w:rPr>
+          <w:rFonts w:ascii="Times New Roman" w:eastAsia="Times New Roman" w:hAnsi="Times New Roman" w:cs="Times New Roman"/>
+          <w:sz w:val="28"/>
+          <w:szCs w:val="28"/>
+        </w:rPr>
+      </w:pPr>
+      <w:r>
+        <w:rPr>
+          <w:rFonts w:ascii="Times New Roman" w:eastAsia="Times New Roman" w:hAnsi="Times New Roman" w:cs="Times New Roman"/>
+          <w:noProof/>
+          <w:sz w:val="28"/>
+          <w:szCs w:val="28"/>
+          <w:lang w:val="en-US"/>
+        </w:rPr>
+        <w:drawing>
+          <wp:inline distT="0" distB="0" distL="0" distR="0" wp14:anchorId="65ABB839" wp14:editId="218FFA2C">
+            <wp:extent cx="5943600" cy="2004060"/>
+            <wp:effectExtent l="0" t="0" r="0" b="0"/>
+            <wp:docPr id="7" name="Picture 7"/>
+            <wp:cNvGraphicFramePr>
+              <a:graphicFrameLocks xmlns:a="http://schemas.openxmlformats.org/drawingml/2006/main" noChangeAspect="1"/>
+            </wp:cNvGraphicFramePr>
+            <a:graphic xmlns:a="http://schemas.openxmlformats.org/drawingml/2006/main">
+              <a:graphicData uri="http://schemas.openxmlformats.org/drawingml/2006/picture">
+                <pic:pic xmlns:pic="http://schemas.openxmlformats.org/drawingml/2006/picture">
+                  <pic:nvPicPr>
+                    <pic:cNvPr id="1" name=""/>
+                    <pic:cNvPicPr/>
+                  </pic:nvPicPr>
+                  <pic:blipFill>
+                    <a:blip r:embed="rId18"/>
+                    <a:stretch>
+                      <a:fillRect/>
+                    </a:stretch>
+                  </pic:blipFill>
+                  <pic:spPr>
+                    <a:xfrm>
+                      <a:off x="0" y="0"/>
+                      <a:ext cx="5943600" cy="2004060"/>
+                    </a:xfrm>
+                    <a:prstGeom prst="rect">
+                      <a:avLst/>
+                    </a:prstGeom>
+                  </pic:spPr>
+                </pic:pic>
+              </a:graphicData>
+            </a:graphic>
+          </wp:inline>
+        </w:drawing>
+      </w:r>
     </w:p>
     <w:sectPr>
-      <w:headerReference w:type="default" r:id="rId12"/>
-      <w:footerReference w:type="default" r:id="rId13"/>
+      <w:headerReference w:type="default" r:id="rId19"/>
+      <w:footerReference w:type="default" r:id="rId20"/>
       <w:pgSz w:w="12240" w:h="15840"/>
       <w:pgMar w:top="1440" w:right="1440" w:bottom="1440" w:left="1440" w:header="720" w:footer="720" w:gutter="0"/>
       <w:pgNumType w:start="1"/>
@@ -1391,7 +1853,7 @@
 </file>
 
 <file path=word/endnotes.xml><?xml version="1.0" encoding="utf-8"?>
-<w:endnotes xmlns:wpc="http://schemas.microsoft.com/office/word/2010/wordprocessingCanvas" xmlns:cx="http://schemas.microsoft.com/office/drawing/2014/chartex" xmlns:cx1="http://schemas.microsoft.com/office/drawing/2015/9/8/chartex" xmlns:cx2="http://schemas.microsoft.com/office/drawing/2015/10/21/chartex" xmlns:cx3="http://schemas.microsoft.com/office/drawing/2016/5/9/chartex" xmlns:cx4="http://schemas.microsoft.com/office/drawing/2016/5/10/chartex" xmlns:cx5="http://schemas.microsoft.com/office/drawing/2016/5/11/chartex" xmlns:cx6="http://schemas.microsoft.com/office/drawing/2016/5/12/chartex" xmlns:cx7="http://schemas.microsoft.com/office/drawing/2016/5/13/chartex" xmlns:cx8="http://schemas.microsoft.com/office/drawing/2016/5/14/chartex" xmlns:mc="http://schemas.openxmlformats.org/markup-compatibility/2006" xmlns:aink="http://schemas.microsoft.com/office/drawing/2016/ink" xmlns:am3d="http://schemas.microsoft.com/office/drawing/2017/model3d" xmlns:o="urn:schemas-microsoft-com:office:office" xmlns:oel="http://schemas.microsoft.com/office/2019/extlst" xmlns:r="http://schemas.openxmlformats.org/officeDocument/2006/relationships" xmlns:m="http://schemas.openxmlformats.org/officeDocument/2006/math" xmlns:v="urn:schemas-microsoft-com:vml" xmlns:wp14="http://schemas.microsoft.com/office/word/2010/wordprocessingDrawing" xmlns:wp="http://schemas.openxmlformats.org/drawingml/2006/wordprocessingDrawing" xmlns:w10="urn:schemas-microsoft-com:office:word" xmlns:w="http://schemas.openxmlformats.org/wordprocessingml/2006/main" xmlns:w14="http://schemas.microsoft.com/office/word/2010/wordml" xmlns:w15="http://schemas.microsoft.com/office/word/2012/wordml" xmlns:w16cex="http://schemas.microsoft.com/office/word/2018/wordml/cex" xmlns:w16cid="http://schemas.microsoft.com/office/word/2016/wordml/cid" xmlns:w16="http://schemas.microsoft.com/office/word/2018/wordml" xmlns:w16du="http://schemas.microsoft.com/office/word/2023/wordml/word16du" xmlns:w16sdtdh="http://schemas.microsoft.com/office/word/2020/wordml/sdtdatahash" xmlns:w16se="http://schemas.microsoft.com/office/word/2015/wordml/symex" xmlns:wpg="http://schemas.microsoft.com/office/word/2010/wordprocessingGroup" xmlns:wpi="http://schemas.microsoft.com/office/word/2010/wordprocessingInk" xmlns:wne="http://schemas.microsoft.com/office/word/2006/wordml" xmlns:wps="http://schemas.microsoft.com/office/word/2010/wordprocessingShape" mc:Ignorable="w14 w15 w16se w16cid w16 w16cex w16sdtdh wp14">
+<w:endnotes xmlns:wpc="http://schemas.microsoft.com/office/word/2010/wordprocessingCanvas" xmlns:mc="http://schemas.openxmlformats.org/markup-compatibility/2006" xmlns:o="urn:schemas-microsoft-com:office:office" xmlns:r="http://schemas.openxmlformats.org/officeDocument/2006/relationships" xmlns:m="http://schemas.openxmlformats.org/officeDocument/2006/math" xmlns:v="urn:schemas-microsoft-com:vml" xmlns:wp14="http://schemas.microsoft.com/office/word/2010/wordprocessingDrawing" xmlns:wp="http://schemas.openxmlformats.org/drawingml/2006/wordprocessingDrawing" xmlns:w10="urn:schemas-microsoft-com:office:word" xmlns:w="http://schemas.openxmlformats.org/wordprocessingml/2006/main" xmlns:w14="http://schemas.microsoft.com/office/word/2010/wordml" xmlns:w15="http://schemas.microsoft.com/office/word/2012/wordml" xmlns:wpg="http://schemas.microsoft.com/office/word/2010/wordprocessingGroup" xmlns:wpi="http://schemas.microsoft.com/office/word/2010/wordprocessingInk" xmlns:wne="http://schemas.microsoft.com/office/word/2006/wordml" xmlns:wps="http://schemas.microsoft.com/office/word/2010/wordprocessingShape" mc:Ignorable="w14 w15 wp14">
   <w:endnote w:type="separator" w:id="-1">
     <w:p>
       <w:pPr>
@@ -1416,7 +1878,7 @@
 </file>
 
 <file path=word/footer1.xml><?xml version="1.0" encoding="utf-8"?>
-<w:ftr xmlns:wpc="http://schemas.microsoft.com/office/word/2010/wordprocessingCanvas" xmlns:cx="http://schemas.microsoft.com/office/drawing/2014/chartex" xmlns:cx1="http://schemas.microsoft.com/office/drawing/2015/9/8/chartex" xmlns:cx2="http://schemas.microsoft.com/office/drawing/2015/10/21/chartex" xmlns:cx3="http://schemas.microsoft.com/office/drawing/2016/5/9/chartex" xmlns:cx4="http://schemas.microsoft.com/office/drawing/2016/5/10/chartex" xmlns:cx5="http://schemas.microsoft.com/office/drawing/2016/5/11/chartex" xmlns:cx6="http://schemas.microsoft.com/office/drawing/2016/5/12/chartex" xmlns:cx7="http://schemas.microsoft.com/office/drawing/2016/5/13/chartex" xmlns:cx8="http://schemas.microsoft.com/office/drawing/2016/5/14/chartex" xmlns:mc="http://schemas.openxmlformats.org/markup-compatibility/2006" xmlns:aink="http://schemas.microsoft.com/office/drawing/2016/ink" xmlns:am3d="http://schemas.microsoft.com/office/drawing/2017/model3d" xmlns:o="urn:schemas-microsoft-com:office:office" xmlns:oel="http://schemas.microsoft.com/office/2019/extlst" xmlns:r="http://schemas.openxmlformats.org/officeDocument/2006/relationships" xmlns:m="http://schemas.openxmlformats.org/officeDocument/2006/math" xmlns:v="urn:schemas-microsoft-com:vml" xmlns:wp14="http://schemas.microsoft.com/office/word/2010/wordprocessingDrawing" xmlns:wp="http://schemas.openxmlformats.org/drawingml/2006/wordprocessingDrawing" xmlns:w10="urn:schemas-microsoft-com:office:word" xmlns:w="http://schemas.openxmlformats.org/wordprocessingml/2006/main" xmlns:w14="http://schemas.microsoft.com/office/word/2010/wordml" xmlns:w15="http://schemas.microsoft.com/office/word/2012/wordml" xmlns:w16cex="http://schemas.microsoft.com/office/word/2018/wordml/cex" xmlns:w16cid="http://schemas.microsoft.com/office/word/2016/wordml/cid" xmlns:w16="http://schemas.microsoft.com/office/word/2018/wordml" xmlns:w16du="http://schemas.microsoft.com/office/word/2023/wordml/word16du" xmlns:w16sdtdh="http://schemas.microsoft.com/office/word/2020/wordml/sdtdatahash" xmlns:w16se="http://schemas.microsoft.com/office/word/2015/wordml/symex" xmlns:wpg="http://schemas.microsoft.com/office/word/2010/wordprocessingGroup" xmlns:wpi="http://schemas.microsoft.com/office/word/2010/wordprocessingInk" xmlns:wne="http://schemas.microsoft.com/office/word/2006/wordml" xmlns:wps="http://schemas.microsoft.com/office/word/2010/wordprocessingShape" mc:Ignorable="w14 w15 w16se w16cid w16 w16cex w16sdtdh wp14">
+<w:ftr xmlns:wpc="http://schemas.microsoft.com/office/word/2010/wordprocessingCanvas" xmlns:mc="http://schemas.openxmlformats.org/markup-compatibility/2006" xmlns:o="urn:schemas-microsoft-com:office:office" xmlns:r="http://schemas.openxmlformats.org/officeDocument/2006/relationships" xmlns:m="http://schemas.openxmlformats.org/officeDocument/2006/math" xmlns:v="urn:schemas-microsoft-com:vml" xmlns:wp14="http://schemas.microsoft.com/office/word/2010/wordprocessingDrawing" xmlns:wp="http://schemas.openxmlformats.org/drawingml/2006/wordprocessingDrawing" xmlns:w10="urn:schemas-microsoft-com:office:word" xmlns:w="http://schemas.openxmlformats.org/wordprocessingml/2006/main" xmlns:w14="http://schemas.microsoft.com/office/word/2010/wordml" xmlns:w15="http://schemas.microsoft.com/office/word/2012/wordml" xmlns:wpg="http://schemas.microsoft.com/office/word/2010/wordprocessingGroup" xmlns:wpi="http://schemas.microsoft.com/office/word/2010/wordprocessingInk" xmlns:wne="http://schemas.microsoft.com/office/word/2006/wordml" xmlns:wps="http://schemas.microsoft.com/office/word/2010/wordprocessingShape" mc:Ignorable="w14 w15 wp14">
   <w:p>
     <w:pPr>
       <w:pBdr>
@@ -1460,7 +1922,7 @@
 </file>
 
 <file path=word/footnotes.xml><?xml version="1.0" encoding="utf-8"?>
-<w:footnotes xmlns:wpc="http://schemas.microsoft.com/office/word/2010/wordprocessingCanvas" xmlns:cx="http://schemas.microsoft.com/office/drawing/2014/chartex" xmlns:cx1="http://schemas.microsoft.com/office/drawing/2015/9/8/chartex" xmlns:cx2="http://schemas.microsoft.com/office/drawing/2015/10/21/chartex" xmlns:cx3="http://schemas.microsoft.com/office/drawing/2016/5/9/chartex" xmlns:cx4="http://schemas.microsoft.com/office/drawing/2016/5/10/chartex" xmlns:cx5="http://schemas.microsoft.com/office/drawing/2016/5/11/chartex" xmlns:cx6="http://schemas.microsoft.com/office/drawing/2016/5/12/chartex" xmlns:cx7="http://schemas.microsoft.com/office/drawing/2016/5/13/chartex" xmlns:cx8="http://schemas.microsoft.com/office/drawing/2016/5/14/chartex" xmlns:mc="http://schemas.openxmlformats.org/markup-compatibility/2006" xmlns:aink="http://schemas.microsoft.com/office/drawing/2016/ink" xmlns:am3d="http://schemas.microsoft.com/office/drawing/2017/model3d" xmlns:o="urn:schemas-microsoft-com:office:office" xmlns:oel="http://schemas.microsoft.com/office/2019/extlst" xmlns:r="http://schemas.openxmlformats.org/officeDocument/2006/relationships" xmlns:m="http://schemas.openxmlformats.org/officeDocument/2006/math" xmlns:v="urn:schemas-microsoft-com:vml" xmlns:wp14="http://schemas.microsoft.com/office/word/2010/wordprocessingDrawing" xmlns:wp="http://schemas.openxmlformats.org/drawingml/2006/wordprocessingDrawing" xmlns:w10="urn:schemas-microsoft-com:office:word" xmlns:w="http://schemas.openxmlformats.org/wordprocessingml/2006/main" xmlns:w14="http://schemas.microsoft.com/office/word/2010/wordml" xmlns:w15="http://schemas.microsoft.com/office/word/2012/wordml" xmlns:w16cex="http://schemas.microsoft.com/office/word/2018/wordml/cex" xmlns:w16cid="http://schemas.microsoft.com/office/word/2016/wordml/cid" xmlns:w16="http://schemas.microsoft.com/office/word/2018/wordml" xmlns:w16du="http://schemas.microsoft.com/office/word/2023/wordml/word16du" xmlns:w16sdtdh="http://schemas.microsoft.com/office/word/2020/wordml/sdtdatahash" xmlns:w16se="http://schemas.microsoft.com/office/word/2015/wordml/symex" xmlns:wpg="http://schemas.microsoft.com/office/word/2010/wordprocessingGroup" xmlns:wpi="http://schemas.microsoft.com/office/word/2010/wordprocessingInk" xmlns:wne="http://schemas.microsoft.com/office/word/2006/wordml" xmlns:wps="http://schemas.microsoft.com/office/word/2010/wordprocessingShape" mc:Ignorable="w14 w15 w16se w16cid w16 w16cex w16sdtdh wp14">
+<w:footnotes xmlns:wpc="http://schemas.microsoft.com/office/word/2010/wordprocessingCanvas" xmlns:mc="http://schemas.openxmlformats.org/markup-compatibility/2006" xmlns:o="urn:schemas-microsoft-com:office:office" xmlns:r="http://schemas.openxmlformats.org/officeDocument/2006/relationships" xmlns:m="http://schemas.openxmlformats.org/officeDocument/2006/math" xmlns:v="urn:schemas-microsoft-com:vml" xmlns:wp14="http://schemas.microsoft.com/office/word/2010/wordprocessingDrawing" xmlns:wp="http://schemas.openxmlformats.org/drawingml/2006/wordprocessingDrawing" xmlns:w10="urn:schemas-microsoft-com:office:word" xmlns:w="http://schemas.openxmlformats.org/wordprocessingml/2006/main" xmlns:w14="http://schemas.microsoft.com/office/word/2010/wordml" xmlns:w15="http://schemas.microsoft.com/office/word/2012/wordml" xmlns:wpg="http://schemas.microsoft.com/office/word/2010/wordprocessingGroup" xmlns:wpi="http://schemas.microsoft.com/office/word/2010/wordprocessingInk" xmlns:wne="http://schemas.microsoft.com/office/word/2006/wordml" xmlns:wps="http://schemas.microsoft.com/office/word/2010/wordprocessingShape" mc:Ignorable="w14 w15 wp14">
   <w:footnote w:type="separator" w:id="-1">
     <w:p>
       <w:pPr>
@@ -1485,7 +1947,7 @@
 </file>
 
 <file path=word/header1.xml><?xml version="1.0" encoding="utf-8"?>
-<w:hdr xmlns:wpc="http://schemas.microsoft.com/office/word/2010/wordprocessingCanvas" xmlns:cx="http://schemas.microsoft.com/office/drawing/2014/chartex" xmlns:cx1="http://schemas.microsoft.com/office/drawing/2015/9/8/chartex" xmlns:cx2="http://schemas.microsoft.com/office/drawing/2015/10/21/chartex" xmlns:cx3="http://schemas.microsoft.com/office/drawing/2016/5/9/chartex" xmlns:cx4="http://schemas.microsoft.com/office/drawing/2016/5/10/chartex" xmlns:cx5="http://schemas.microsoft.com/office/drawing/2016/5/11/chartex" xmlns:cx6="http://schemas.microsoft.com/office/drawing/2016/5/12/chartex" xmlns:cx7="http://schemas.microsoft.com/office/drawing/2016/5/13/chartex" xmlns:cx8="http://schemas.microsoft.com/office/drawing/2016/5/14/chartex" xmlns:mc="http://schemas.openxmlformats.org/markup-compatibility/2006" xmlns:aink="http://schemas.microsoft.com/office/drawing/2016/ink" xmlns:am3d="http://schemas.microsoft.com/office/drawing/2017/model3d" xmlns:o="urn:schemas-microsoft-com:office:office" xmlns:oel="http://schemas.microsoft.com/office/2019/extlst" xmlns:r="http://schemas.openxmlformats.org/officeDocument/2006/relationships" xmlns:m="http://schemas.openxmlformats.org/officeDocument/2006/math" xmlns:v="urn:schemas-microsoft-com:vml" xmlns:wp14="http://schemas.microsoft.com/office/word/2010/wordprocessingDrawing" xmlns:wp="http://schemas.openxmlformats.org/drawingml/2006/wordprocessingDrawing" xmlns:w10="urn:schemas-microsoft-com:office:word" xmlns:w="http://schemas.openxmlformats.org/wordprocessingml/2006/main" xmlns:w14="http://schemas.microsoft.com/office/word/2010/wordml" xmlns:w15="http://schemas.microsoft.com/office/word/2012/wordml" xmlns:w16cex="http://schemas.microsoft.com/office/word/2018/wordml/cex" xmlns:w16cid="http://schemas.microsoft.com/office/word/2016/wordml/cid" xmlns:w16="http://schemas.microsoft.com/office/word/2018/wordml" xmlns:w16du="http://schemas.microsoft.com/office/word/2023/wordml/word16du" xmlns:w16sdtdh="http://schemas.microsoft.com/office/word/2020/wordml/sdtdatahash" xmlns:w16se="http://schemas.microsoft.com/office/word/2015/wordml/symex" xmlns:wpg="http://schemas.microsoft.com/office/word/2010/wordprocessingGroup" xmlns:wpi="http://schemas.microsoft.com/office/word/2010/wordprocessingInk" xmlns:wne="http://schemas.microsoft.com/office/word/2006/wordml" xmlns:wps="http://schemas.microsoft.com/office/word/2010/wordprocessingShape" mc:Ignorable="w14 w15 w16se w16cid w16 w16cex w16sdtdh wp14">
+<w:hdr xmlns:wpc="http://schemas.microsoft.com/office/word/2010/wordprocessingCanvas" xmlns:mc="http://schemas.openxmlformats.org/markup-compatibility/2006" xmlns:o="urn:schemas-microsoft-com:office:office" xmlns:r="http://schemas.openxmlformats.org/officeDocument/2006/relationships" xmlns:m="http://schemas.openxmlformats.org/officeDocument/2006/math" xmlns:v="urn:schemas-microsoft-com:vml" xmlns:wp14="http://schemas.microsoft.com/office/word/2010/wordprocessingDrawing" xmlns:wp="http://schemas.openxmlformats.org/drawingml/2006/wordprocessingDrawing" xmlns:w10="urn:schemas-microsoft-com:office:word" xmlns:w="http://schemas.openxmlformats.org/wordprocessingml/2006/main" xmlns:w14="http://schemas.microsoft.com/office/word/2010/wordml" xmlns:w15="http://schemas.microsoft.com/office/word/2012/wordml" xmlns:wpg="http://schemas.microsoft.com/office/word/2010/wordprocessingGroup" xmlns:wpi="http://schemas.microsoft.com/office/word/2010/wordprocessingInk" xmlns:wne="http://schemas.microsoft.com/office/word/2006/wordml" xmlns:wps="http://schemas.microsoft.com/office/word/2010/wordprocessingShape" mc:Ignorable="w14 w15 wp14">
   <w:p>
     <w:pPr>
       <w:pBdr>
@@ -1553,8 +2015,8 @@
 </file>
 
 <file path=word/numbering.xml><?xml version="1.0" encoding="utf-8"?>
-<w:numbering xmlns:wpc="http://schemas.microsoft.com/office/word/2010/wordprocessingCanvas" xmlns:cx="http://schemas.microsoft.com/office/drawing/2014/chartex" xmlns:cx1="http://schemas.microsoft.com/office/drawing/2015/9/8/chartex" xmlns:cx2="http://schemas.microsoft.com/office/drawing/2015/10/21/chartex" xmlns:cx3="http://schemas.microsoft.com/office/drawing/2016/5/9/chartex" xmlns:cx4="http://schemas.microsoft.com/office/drawing/2016/5/10/chartex" xmlns:cx5="http://schemas.microsoft.com/office/drawing/2016/5/11/chartex" xmlns:cx6="http://schemas.microsoft.com/office/drawing/2016/5/12/chartex" xmlns:cx7="http://schemas.microsoft.com/office/drawing/2016/5/13/chartex" xmlns:cx8="http://schemas.microsoft.com/office/drawing/2016/5/14/chartex" xmlns:mc="http://schemas.openxmlformats.org/markup-compatibility/2006" xmlns:aink="http://schemas.microsoft.com/office/drawing/2016/ink" xmlns:am3d="http://schemas.microsoft.com/office/drawing/2017/model3d" xmlns:o="urn:schemas-microsoft-com:office:office" xmlns:oel="http://schemas.microsoft.com/office/2019/extlst" xmlns:r="http://schemas.openxmlformats.org/officeDocument/2006/relationships" xmlns:m="http://schemas.openxmlformats.org/officeDocument/2006/math" xmlns:v="urn:schemas-microsoft-com:vml" xmlns:wp14="http://schemas.microsoft.com/office/word/2010/wordprocessingDrawing" xmlns:wp="http://schemas.openxmlformats.org/drawingml/2006/wordprocessingDrawing" xmlns:w10="urn:schemas-microsoft-com:office:word" xmlns:w="http://schemas.openxmlformats.org/wordprocessingml/2006/main" xmlns:w14="http://schemas.microsoft.com/office/word/2010/wordml" xmlns:w15="http://schemas.microsoft.com/office/word/2012/wordml" xmlns:w16cex="http://schemas.microsoft.com/office/word/2018/wordml/cex" xmlns:w16cid="http://schemas.microsoft.com/office/word/2016/wordml/cid" xmlns:w16="http://schemas.microsoft.com/office/word/2018/wordml" xmlns:w16du="http://schemas.microsoft.com/office/word/2023/wordml/word16du" xmlns:w16sdtdh="http://schemas.microsoft.com/office/word/2020/wordml/sdtdatahash" xmlns:w16se="http://schemas.microsoft.com/office/word/2015/wordml/symex" xmlns:wpg="http://schemas.microsoft.com/office/word/2010/wordprocessingGroup" xmlns:wpi="http://schemas.microsoft.com/office/word/2010/wordprocessingInk" xmlns:wne="http://schemas.microsoft.com/office/word/2006/wordml" xmlns:wps="http://schemas.microsoft.com/office/word/2010/wordprocessingShape" mc:Ignorable="w14 w15 w16se w16cid w16 w16cex w16sdtdh wp14">
-  <w:abstractNum w:abstractNumId="0" w15:restartNumberingAfterBreak="0">
+<w:numbering xmlns:wpc="http://schemas.microsoft.com/office/word/2010/wordprocessingCanvas" xmlns:mc="http://schemas.openxmlformats.org/markup-compatibility/2006" xmlns:o="urn:schemas-microsoft-com:office:office" xmlns:r="http://schemas.openxmlformats.org/officeDocument/2006/relationships" xmlns:m="http://schemas.openxmlformats.org/officeDocument/2006/math" xmlns:v="urn:schemas-microsoft-com:vml" xmlns:wp14="http://schemas.microsoft.com/office/word/2010/wordprocessingDrawing" xmlns:wp="http://schemas.openxmlformats.org/drawingml/2006/wordprocessingDrawing" xmlns:w10="urn:schemas-microsoft-com:office:word" xmlns:w="http://schemas.openxmlformats.org/wordprocessingml/2006/main" xmlns:w14="http://schemas.microsoft.com/office/word/2010/wordml" xmlns:w15="http://schemas.microsoft.com/office/word/2012/wordml" xmlns:wpg="http://schemas.microsoft.com/office/word/2010/wordprocessingGroup" xmlns:wpi="http://schemas.microsoft.com/office/word/2010/wordprocessingInk" xmlns:wne="http://schemas.microsoft.com/office/word/2006/wordml" xmlns:wps="http://schemas.microsoft.com/office/word/2010/wordprocessingShape" mc:Ignorable="w14 w15 wp14">
+  <w:abstractNum w:abstractNumId="0">
     <w:nsid w:val="2616602E"/>
     <w:multiLevelType w:val="multilevel"/>
     <w:tmpl w:val="23D62098"/>
@@ -1646,7 +2108,7 @@
       </w:pPr>
     </w:lvl>
   </w:abstractNum>
-  <w:abstractNum w:abstractNumId="1" w15:restartNumberingAfterBreak="0">
+  <w:abstractNum w:abstractNumId="1">
     <w:nsid w:val="58882C24"/>
     <w:multiLevelType w:val="multilevel"/>
     <w:tmpl w:val="16F2A6C0"/>
@@ -1732,17 +2194,17 @@
       </w:pPr>
     </w:lvl>
   </w:abstractNum>
-  <w:num w:numId="1" w16cid:durableId="1206026222">
+  <w:num w:numId="1">
     <w:abstractNumId w:val="0"/>
   </w:num>
-  <w:num w:numId="2" w16cid:durableId="531891811">
+  <w:num w:numId="2">
     <w:abstractNumId w:val="1"/>
   </w:num>
 </w:numbering>
 </file>
 
 <file path=word/styles.xml><?xml version="1.0" encoding="utf-8"?>
-<w:styles xmlns:mc="http://schemas.openxmlformats.org/markup-compatibility/2006" xmlns:r="http://schemas.openxmlformats.org/officeDocument/2006/relationships" xmlns:w="http://schemas.openxmlformats.org/wordprocessingml/2006/main" xmlns:w14="http://schemas.microsoft.com/office/word/2010/wordml" xmlns:w15="http://schemas.microsoft.com/office/word/2012/wordml" xmlns:w16cex="http://schemas.microsoft.com/office/word/2018/wordml/cex" xmlns:w16cid="http://schemas.microsoft.com/office/word/2016/wordml/cid" xmlns:w16="http://schemas.microsoft.com/office/word/2018/wordml" xmlns:w16sdtdh="http://schemas.microsoft.com/office/word/2020/wordml/sdtdatahash" xmlns:w16se="http://schemas.microsoft.com/office/word/2015/wordml/symex" mc:Ignorable="w14 w15 w16se w16cid w16 w16cex w16sdtdh">
+<w:styles xmlns:mc="http://schemas.openxmlformats.org/markup-compatibility/2006" xmlns:r="http://schemas.openxmlformats.org/officeDocument/2006/relationships" xmlns:w="http://schemas.openxmlformats.org/wordprocessingml/2006/main" xmlns:w14="http://schemas.microsoft.com/office/word/2010/wordml" xmlns:w15="http://schemas.microsoft.com/office/word/2012/wordml" mc:Ignorable="w14 w15">
   <w:docDefaults>
     <w:rPrDefault>
       <w:rPr>
@@ -1758,7 +2220,7 @@
       </w:pPr>
     </w:pPrDefault>
   </w:docDefaults>
-  <w:latentStyles w:defLockedState="0" w:defUIPriority="99" w:defSemiHidden="0" w:defUnhideWhenUsed="0" w:defQFormat="0" w:count="376">
+  <w:latentStyles w:defLockedState="0" w:defUIPriority="99" w:defSemiHidden="0" w:defUnhideWhenUsed="0" w:defQFormat="0" w:count="371">
     <w:lsdException w:name="Normal" w:uiPriority="0" w:qFormat="1"/>
     <w:lsdException w:name="heading 1" w:uiPriority="9" w:qFormat="1"/>
     <w:lsdException w:name="heading 2" w:semiHidden="1" w:uiPriority="9" w:unhideWhenUsed="1" w:qFormat="1"/>
@@ -2130,11 +2592,6 @@
     <w:lsdException w:name="List Table 5 Dark Accent 6" w:uiPriority="50"/>
     <w:lsdException w:name="List Table 6 Colorful Accent 6" w:uiPriority="51"/>
     <w:lsdException w:name="List Table 7 Colorful Accent 6" w:uiPriority="52"/>
-    <w:lsdException w:name="Mention" w:semiHidden="1" w:unhideWhenUsed="1"/>
-    <w:lsdException w:name="Smart Hyperlink" w:semiHidden="1" w:unhideWhenUsed="1"/>
-    <w:lsdException w:name="Hashtag" w:semiHidden="1" w:unhideWhenUsed="1"/>
-    <w:lsdException w:name="Unresolved Mention" w:semiHidden="1" w:unhideWhenUsed="1"/>
-    <w:lsdException w:name="Smart Link" w:semiHidden="1" w:unhideWhenUsed="1"/>
   </w:latentStyles>
   <w:style w:type="paragraph" w:default="1" w:styleId="Normal">
     <w:name w:val="Normal"/>
@@ -2316,6 +2773,7 @@
       <w:spacing w:after="0" w:line="240" w:lineRule="auto"/>
     </w:pPr>
     <w:tblPr>
+      <w:tblInd w:w="0" w:type="dxa"/>
       <w:tblBorders>
         <w:top w:val="single" w:sz="4" w:space="0" w:color="auto"/>
         <w:left w:val="single" w:sz="4" w:space="0" w:color="auto"/>
@@ -2324,6 +2782,12 @@
         <w:insideH w:val="single" w:sz="4" w:space="0" w:color="auto"/>
         <w:insideV w:val="single" w:sz="4" w:space="0" w:color="auto"/>
       </w:tblBorders>
+      <w:tblCellMar>
+        <w:top w:w="0" w:type="dxa"/>
+        <w:left w:w="108" w:type="dxa"/>
+        <w:bottom w:w="0" w:type="dxa"/>
+        <w:right w:w="108" w:type="dxa"/>
+      </w:tblCellMar>
     </w:tblPr>
   </w:style>
 </w:styles>

</xml_diff>